<commit_message>
Minor change to the file
git-svn-id: svn://127.0.0.1/Core@9963 17c802ae-cbca-534c-9e8e-6d19a4926c45
</commit_message>
<xml_diff>
--- a/trunk/doc/readme_exnm04070001en_updt42.docx
+++ b/trunk/doc/readme_exnm04070001en_updt42.docx
@@ -74,21 +74,11 @@
       <w:pPr>
         <w:pStyle w:val="coverinfo"/>
       </w:pPr>
-      <w:r>
-        <w:fldChar w:fldCharType="begin"/>
-      </w:r>
-      <w:r>
-        <w:instrText xml:space="preserve"> DOCPROPERTY  $Product$  \* MERGEFORMAT </w:instrText>
-      </w:r>
-      <w:r>
-        <w:fldChar w:fldCharType="separate"/>
-      </w:r>
-      <w:r>
-        <w:t>Network Manager</w:t>
-      </w:r>
-      <w:r>
-        <w:fldChar w:fldCharType="end"/>
-      </w:r>
+      <w:fldSimple w:instr=" DOCPROPERTY  $Product$  \* MERGEFORMAT ">
+        <w:r>
+          <w:t>Network Manager</w:t>
+        </w:r>
+      </w:fldSimple>
     </w:p>
     <w:p>
       <w:pPr>
@@ -114,6 +104,7 @@
         <w:pStyle w:val="CoverVersion"/>
       </w:pPr>
     </w:p>
+    <w:proofErr w:type="gramStart"/>
     <w:p>
       <w:pPr>
         <w:pStyle w:val="CoverVersion"/>
@@ -128,16 +119,12 @@
         <w:fldChar w:fldCharType="separate"/>
       </w:r>
       <w:r>
-        <w:t>4.7.0</w:t>
-      </w:r>
-      <w:proofErr w:type="gramStart"/>
-      <w:r>
-        <w:t>.x</w:t>
+        <w:t>4.7.0.x</w:t>
+      </w:r>
+      <w:r>
+        <w:fldChar w:fldCharType="end"/>
       </w:r>
       <w:proofErr w:type="gramEnd"/>
-      <w:r>
-        <w:fldChar w:fldCharType="end"/>
-      </w:r>
       <w:r>
         <w:t xml:space="preserve"> Fix </w:t>
       </w:r>
@@ -676,11 +663,21 @@
       <w:r>
         <w:t xml:space="preserve"> Fix </w:t>
       </w:r>
-      <w:fldSimple w:instr=" DOCPROPERTY  &quot;$Fix Number$&quot;  \* MERGEFORMAT ">
-        <w:r>
-          <w:t>42</w:t>
-        </w:r>
-      </w:fldSimple>
+      <w:r>
+        <w:fldChar w:fldCharType="begin"/>
+      </w:r>
+      <w:r>
+        <w:instrText xml:space="preserve"> DOCPROPERTY  "$Fix Number$"  \* MERGEFORMAT </w:instrText>
+      </w:r>
+      <w:r>
+        <w:fldChar w:fldCharType="separate"/>
+      </w:r>
+      <w:r>
+        <w:t>42</w:t>
+      </w:r>
+      <w:r>
+        <w:fldChar w:fldCharType="end"/>
+      </w:r>
       <w:r>
         <w:t xml:space="preserve"> </w:t>
       </w:r>
@@ -2012,12 +2009,44 @@
             </w:pPr>
             <w:proofErr w:type="spellStart"/>
             <w:r>
-              <w:t>h</w:t>
+              <w:t>hig_nav.pkw</w:t>
+            </w:r>
+            <w:proofErr w:type="spellEnd"/>
+          </w:p>
+        </w:tc>
+        <w:tc>
+          <w:tcPr>
+            <w:tcW w:w="7733" w:type="dxa"/>
+            <w:shd w:val="clear" w:color="auto" w:fill="FFFFFF" w:themeFill="background1"/>
+          </w:tcPr>
+          <w:p>
+            <w:pPr>
+              <w:pStyle w:val="TableText"/>
+            </w:pPr>
+            <w:r>
+              <w:t>3.11</w:t>
             </w:r>
             <w:bookmarkStart w:id="3" w:name="_GoBack"/>
             <w:bookmarkEnd w:id="3"/>
-            <w:r>
-              <w:t>ig_nav.pkw</w:t>
+          </w:p>
+        </w:tc>
+      </w:tr>
+      <w:tr>
+        <w:trPr>
+          <w:trHeight w:val="181"/>
+        </w:trPr>
+        <w:tc>
+          <w:tcPr>
+            <w:tcW w:w="2545" w:type="dxa"/>
+            <w:shd w:val="clear" w:color="auto" w:fill="FFFFFF" w:themeFill="background1"/>
+          </w:tcPr>
+          <w:p>
+            <w:pPr>
+              <w:pStyle w:val="TableText"/>
+            </w:pPr>
+            <w:proofErr w:type="spellStart"/>
+            <w:r>
+              <w:t>hig_nav.pkw</w:t>
             </w:r>
             <w:proofErr w:type="spellEnd"/>
           </w:p>
@@ -3089,21 +3118,11 @@
               <w:rStyle w:val="HighlightText"/>
             </w:rPr>
           </w:pPr>
-          <w:r>
-            <w:fldChar w:fldCharType="begin"/>
-          </w:r>
-          <w:r>
-            <w:instrText xml:space="preserve"> DOCPROPERTY  $Product$  \* MERGEFORMAT </w:instrText>
-          </w:r>
-          <w:r>
-            <w:fldChar w:fldCharType="separate"/>
-          </w:r>
-          <w:r>
-            <w:t>Network Manager</w:t>
-          </w:r>
-          <w:r>
-            <w:fldChar w:fldCharType="end"/>
-          </w:r>
+          <w:fldSimple w:instr=" DOCPROPERTY  $Product$  \* MERGEFORMAT ">
+            <w:r>
+              <w:t>Network Manager</w:t>
+            </w:r>
+          </w:fldSimple>
           <w:r>
             <w:t xml:space="preserve"> Fix Release Notes</w:t>
           </w:r>
@@ -3150,29 +3169,29 @@
           <w:vAlign w:val="center"/>
         </w:tcPr>
         <w:p>
+          <w:fldSimple w:instr=" DOCPROPERTY  &quot;$Base Release$&quot;  \* MERGEFORMAT ">
+            <w:r>
+              <w:t>4.7.0.x</w:t>
+            </w:r>
+          </w:fldSimple>
+          <w:r>
+            <w:t xml:space="preserve"> Fix </w:t>
+          </w:r>
           <w:r>
             <w:fldChar w:fldCharType="begin"/>
           </w:r>
           <w:r>
-            <w:instrText xml:space="preserve"> DOCPROPERTY  "$Base Release$"  \* MERGEFORMAT </w:instrText>
+            <w:instrText xml:space="preserve"> DOCPROPERTY  "$Fix Number$"  \* MERGEFORMAT </w:instrText>
           </w:r>
           <w:r>
             <w:fldChar w:fldCharType="separate"/>
           </w:r>
           <w:r>
-            <w:t>4.7.0.x</w:t>
+            <w:t>42</w:t>
           </w:r>
           <w:r>
             <w:fldChar w:fldCharType="end"/>
           </w:r>
-          <w:r>
-            <w:t xml:space="preserve"> Fix </w:t>
-          </w:r>
-          <w:fldSimple w:instr=" DOCPROPERTY  &quot;$Fix Number$&quot;  \* MERGEFORMAT ">
-            <w:r>
-              <w:t>42</w:t>
-            </w:r>
-          </w:fldSimple>
           <w:r>
             <w:fldChar w:fldCharType="begin"/>
           </w:r>
@@ -3196,21 +3215,11 @@
           <w:r>
             <w:t xml:space="preserve">: </w:t>
           </w:r>
-          <w:r>
-            <w:fldChar w:fldCharType="begin"/>
-          </w:r>
-          <w:r>
-            <w:instrText xml:space="preserve"> DOCPROPERTY  "$Release Date$"  \* MERGEFORMAT </w:instrText>
-          </w:r>
-          <w:r>
-            <w:fldChar w:fldCharType="separate"/>
-          </w:r>
-          <w:r>
-            <w:t>22nd June 2016</w:t>
-          </w:r>
-          <w:r>
-            <w:fldChar w:fldCharType="end"/>
-          </w:r>
+          <w:fldSimple w:instr=" DOCPROPERTY  &quot;$Release Date$&quot;  \* MERGEFORMAT ">
+            <w:r>
+              <w:t>22nd June 2016</w:t>
+            </w:r>
+          </w:fldSimple>
         </w:p>
       </w:tc>
       <w:tc>
@@ -3235,7 +3244,7 @@
             <w:rPr>
               <w:noProof/>
             </w:rPr>
-            <w:t>3</w:t>
+            <w:t>1</w:t>
           </w:r>
           <w:r>
             <w:rPr>

</xml_diff>